<commit_message>
adding tech fun how to build a web site
</commit_message>
<xml_diff>
--- a/docs/buildawebsite.docx
+++ b/docs/buildawebsite.docx
@@ -103,20 +103,62 @@
         <w:pStyle w:val="2"/>
       </w:pPr>
       <w:r>
-        <w:t>Frond end technology</w:t>
-      </w:r>
-    </w:p>
-    <w:p>
-      <w:r>
-        <w:t xml:space="preserve">The main part for the frond end technology is html, </w:t>
-      </w:r>
-      <w:proofErr w:type="spellStart"/>
-      <w:r>
-        <w:t>css</w:t>
-      </w:r>
-      <w:proofErr w:type="spellEnd"/>
-      <w:r>
-        <w:t xml:space="preserve"> and java script. </w:t>
+        <w:t>Frond end</w:t>
+      </w:r>
+    </w:p>
+    <w:p>
+      <w:r>
+        <w:t xml:space="preserve">The main part for the frond end technology is html, css and java script. </w:t>
+      </w:r>
+      <w:r>
+        <w:t xml:space="preserve">Duke university provide a great open course about html, css and java script. </w:t>
+      </w:r>
+      <w:hyperlink r:id="rId5" w:history="1">
+        <w:r>
+          <w:rPr>
+            <w:rStyle w:val="a3"/>
+          </w:rPr>
+          <w:t>https://www.coursera.org/learn/duke-programming-web</w:t>
+        </w:r>
+      </w:hyperlink>
+      <w:r>
+        <w:t xml:space="preserve">. W3school also provides tutorials about html, css, js etc. </w:t>
+      </w:r>
+      <w:hyperlink r:id="rId6" w:history="1">
+        <w:r>
+          <w:rPr>
+            <w:rStyle w:val="a3"/>
+          </w:rPr>
+          <w:t>https://www.w3schools.com/</w:t>
+        </w:r>
+      </w:hyperlink>
+      <w:r>
+        <w:t xml:space="preserve">. </w:t>
+      </w:r>
+      <w:r>
+        <w:t xml:space="preserve">Codepen is a great tool to test webpage </w:t>
+      </w:r>
+      <w:hyperlink r:id="rId7" w:history="1">
+        <w:r>
+          <w:rPr>
+            <w:rStyle w:val="a3"/>
+          </w:rPr>
+          <w:t>https://codepen.io/anon/pen/pxmZVM?&amp;editors=0010</w:t>
+        </w:r>
+      </w:hyperlink>
+      <w:r>
+        <w:t>. Dust (</w:t>
+      </w:r>
+      <w:hyperlink r:id="rId8" w:history="1">
+        <w:r>
+          <w:rPr>
+            <w:rStyle w:val="a3"/>
+          </w:rPr>
+          <w:t>http://www.dustjs.com/</w:t>
+        </w:r>
+      </w:hyperlink>
+      <w:r>
+        <w:t>) is one technology to provide html template. For this tutorial, we only use basic html, css and js with jQuery.</w:t>
       </w:r>
     </w:p>
     <w:p>
@@ -124,56 +166,162 @@
         <w:pStyle w:val="2"/>
       </w:pPr>
       <w:r>
-        <w:t>Back end technology</w:t>
-      </w:r>
-    </w:p>
-    <w:p>
-      <w:r>
-        <w:t>Nodejs</w:t>
-      </w:r>
-      <w:r>
-        <w:t xml:space="preserve">, express, </w:t>
-      </w:r>
-      <w:proofErr w:type="spellStart"/>
-      <w:r>
-        <w:t>ejs</w:t>
-      </w:r>
-      <w:proofErr w:type="spellEnd"/>
+        <w:t>Web Service</w:t>
+      </w:r>
+    </w:p>
+    <w:p>
+      <w:r>
+        <w:t>There are many different technologies to build web service, such as php, jsp, asp, nodejs etc. Nodejs</w:t>
+      </w:r>
+      <w:r>
+        <w:t xml:space="preserve"> (</w:t>
+      </w:r>
+      <w:hyperlink r:id="rId9" w:tgtFrame="_blank" w:history="1">
+        <w:r>
+          <w:rPr>
+            <w:rStyle w:val="a3"/>
+          </w:rPr>
+          <w:t>https://nodejs.org</w:t>
+        </w:r>
+      </w:hyperlink>
+      <w:r>
+        <w:t> </w:t>
+      </w:r>
+      <w:r>
+        <w:t>)</w:t>
+      </w:r>
+      <w:r>
+        <w:t xml:space="preserve"> is selected as it’s the newest technology for building web service.</w:t>
+      </w:r>
+      <w:r>
+        <w:t xml:space="preserve"> Kraken (</w:t>
+      </w:r>
+      <w:hyperlink r:id="rId10" w:tgtFrame="_blank" w:history="1">
+        <w:r>
+          <w:rPr>
+            <w:rStyle w:val="a3"/>
+          </w:rPr>
+          <w:t>http://krakenjs.com</w:t>
+        </w:r>
+      </w:hyperlink>
+      <w:r>
+        <w:t>) is one framework that is based on nodejs</w:t>
+      </w:r>
+      <w:r>
+        <w:rPr>
+          <w:rFonts w:hint="eastAsia"/>
+        </w:rPr>
+        <w:t>.</w:t>
+      </w:r>
+      <w:r>
+        <w:t xml:space="preserve"> In this tutotial, express (</w:t>
+      </w:r>
+      <w:hyperlink r:id="rId11" w:history="1">
+        <w:r>
+          <w:rPr>
+            <w:rStyle w:val="a3"/>
+          </w:rPr>
+          <w:t>https://expressjs.com/</w:t>
+        </w:r>
+      </w:hyperlink>
+      <w:r>
+        <w:t>) and react (</w:t>
+      </w:r>
+      <w:hyperlink r:id="rId12" w:history="1">
+        <w:r>
+          <w:rPr>
+            <w:rStyle w:val="a3"/>
+          </w:rPr>
+          <w:t>https://reactjs.org/docs/introducing-jsx.html</w:t>
+        </w:r>
+      </w:hyperlink>
+      <w:r>
+        <w:t xml:space="preserve">) are used. Other resources </w:t>
+      </w:r>
+    </w:p>
+    <w:p>
+      <w:hyperlink r:id="rId13" w:history="1">
+        <w:r>
+          <w:rPr>
+            <w:rStyle w:val="a3"/>
+          </w:rPr>
+          <w:t>https://stackoverflow.com/questions/47371904/e-unable-to-locate-package-npm</w:t>
+        </w:r>
+      </w:hyperlink>
+      <w:r>
+        <w:t xml:space="preserve"> and</w:t>
+      </w:r>
+    </w:p>
+    <w:p>
+      <w:hyperlink r:id="rId14" w:history="1">
+        <w:r>
+          <w:rPr>
+            <w:rStyle w:val="a3"/>
+          </w:rPr>
+          <w:t>https://code.visualstudio.com/docs/nodejs/nodejs-tutorial</w:t>
+        </w:r>
+      </w:hyperlink>
+      <w:r>
+        <w:t>.</w:t>
+      </w:r>
     </w:p>
     <w:p>
       <w:pPr>
         <w:pStyle w:val="2"/>
       </w:pPr>
       <w:r>
-        <w:t>Development environment.</w:t>
-      </w:r>
-    </w:p>
-    <w:p>
-      <w:proofErr w:type="spellStart"/>
-      <w:r>
-        <w:t>Webstorm</w:t>
-      </w:r>
-      <w:proofErr w:type="spellEnd"/>
+        <w:t>Business service</w:t>
+      </w:r>
+    </w:p>
+    <w:p>
+      <w:r>
+        <w:t>There are many ways to build business service. In this tutorial, we use java based spring boot technology to build restful service with json format.</w:t>
+      </w:r>
     </w:p>
     <w:p>
       <w:pPr>
         <w:pStyle w:val="2"/>
       </w:pPr>
       <w:r>
-        <w:t>Deployment environment.</w:t>
-      </w:r>
-    </w:p>
-    <w:p>
-      <w:r>
-        <w:t xml:space="preserve">Amazon </w:t>
-      </w:r>
-      <w:proofErr w:type="spellStart"/>
-      <w:r>
-        <w:t>aws</w:t>
-      </w:r>
-      <w:proofErr w:type="spellEnd"/>
-      <w:r>
-        <w:t>, google cloud platform.</w:t>
+        <w:lastRenderedPageBreak/>
+        <w:t>Development environment.</w:t>
+      </w:r>
+    </w:p>
+    <w:p>
+      <w:r>
+        <w:rPr>
+          <w:rFonts w:hint="eastAsia"/>
+        </w:rPr>
+        <w:t>As</w:t>
+      </w:r>
+      <w:r>
+        <w:t xml:space="preserve"> w</w:t>
+      </w:r>
+      <w:r>
+        <w:t>ebstorm</w:t>
+      </w:r>
+      <w:r>
+        <w:t xml:space="preserve"> is not free, visual studio code is best </w:t>
+      </w:r>
+      <w:r>
+        <w:t xml:space="preserve">free </w:t>
+      </w:r>
+      <w:r>
+        <w:t xml:space="preserve">web integrated development environment. </w:t>
+      </w:r>
+      <w:r>
+        <w:t>Visual studio code is also for nodejs web service.</w:t>
+      </w:r>
+    </w:p>
+    <w:p>
+      <w:r>
+        <w:t xml:space="preserve">For the </w:t>
+      </w:r>
+      <w:r>
+        <w:t>back-end</w:t>
+      </w:r>
+      <w:r>
+        <w:t xml:space="preserve"> java service, intelliJ is recommended IDE as eclipse is too slow and heavy.</w:t>
       </w:r>
     </w:p>
     <w:p>
@@ -181,33 +329,107 @@
         <w:pStyle w:val="2"/>
       </w:pPr>
       <w:r>
-        <w:t>Domain name</w:t>
-      </w:r>
-    </w:p>
-    <w:p>
-      <w:r>
-        <w:t xml:space="preserve">Google domain, amazon router 35, </w:t>
-      </w:r>
-      <w:proofErr w:type="spellStart"/>
-      <w:r>
-        <w:t>godaddy</w:t>
-      </w:r>
-      <w:proofErr w:type="spellEnd"/>
-      <w:r>
-        <w:t>.</w:t>
-      </w:r>
+        <w:t>Deployment environment.</w:t>
+      </w:r>
+    </w:p>
+    <w:p>
+      <w:r>
+        <w:t>After the code is done and tested locally, it’s ready to be deployed so the rest of the world could access it. There are several places the service could be deployed. The traditional one is to deploy to rent or buy one or several machine in IDC and deploy the components to it. You can also buy machines and put it in your home, and deploy the services to the machines. Any way you need apply a public IP, so other people could access it from any place with internet connection. Public cloud provides convenience and one stop solution for hosting services. Amazon aws and google cloud are top two public clouds that being used by difference purpose to host web/business services.</w:t>
+      </w:r>
+      <w:r>
+        <w:t xml:space="preserve"> The existed app engine can be used to deploy component or the components can be wrapped to docker and then deployed dockized </w:t>
+      </w:r>
+      <w:r>
+        <w:t>component to Amazon aws or google cloud.</w:t>
+      </w:r>
+    </w:p>
+    <w:p>
+      <w:r>
+        <w:t>Some documents about deployment.</w:t>
+      </w:r>
+    </w:p>
+    <w:p>
+      <w:r>
+        <w:t>Deploy: </w:t>
+      </w:r>
+      <w:hyperlink r:id="rId15" w:history="1">
+        <w:r>
+          <w:rPr>
+            <w:rStyle w:val="a3"/>
+          </w:rPr>
+          <w:t>https://www.youtube.com/watch?v=n4svrNcAkJg</w:t>
+        </w:r>
+      </w:hyperlink>
+    </w:p>
+    <w:p>
+      <w:hyperlink r:id="rId16" w:history="1">
+        <w:r>
+          <w:rPr>
+            <w:rStyle w:val="a3"/>
+          </w:rPr>
+          <w:t>https://stackoverflow.com/questions/15444020/cannot-find-module-findup-sync-when-trying-to-run-grunt</w:t>
+        </w:r>
+      </w:hyperlink>
+    </w:p>
+    <w:p>
+      <w:hyperlink r:id="rId17" w:history="1">
+        <w:r>
+          <w:rPr>
+            <w:rStyle w:val="a3"/>
+          </w:rPr>
+          <w:t>https://cloud.google.com/storage/docs/hosting-static-website</w:t>
+        </w:r>
+      </w:hyperlink>
+    </w:p>
+    <w:p>
+      <w:hyperlink r:id="rId18" w:history="1">
+        <w:r>
+          <w:rPr>
+            <w:rStyle w:val="a3"/>
+          </w:rPr>
+          <w:t>https://github.com/jooyeong/kraken</w:t>
+        </w:r>
+      </w:hyperlink>
+    </w:p>
+    <w:p>
+      <w:r>
+        <w:t>Docker: </w:t>
+      </w:r>
+      <w:hyperlink r:id="rId19" w:history="1">
+        <w:r>
+          <w:rPr>
+            <w:rStyle w:val="a3"/>
+          </w:rPr>
+          <w:t>https://medium.com/@cramirez92/build-a-nodejs-cinema-microservice-and-deploying-it-with-docker-part-1-7e28e25bfa8b</w:t>
+        </w:r>
+      </w:hyperlink>
     </w:p>
     <w:p>
       <w:pPr>
         <w:pStyle w:val="2"/>
       </w:pPr>
       <w:r>
-        <w:t>Analytics</w:t>
-      </w:r>
-    </w:p>
-    <w:p>
-      <w:r>
-        <w:t>Google analytics</w:t>
+        <w:t>Domain name</w:t>
+      </w:r>
+    </w:p>
+    <w:p>
+      <w:r>
+        <w:t>In order for the rest of the world access your webservice easier, domain name is required which is easy to remember rather than an ip address. I recommend to use google domain if you use google cloud, or Amazon router 35 if aws is used for web service. Otherwise</w:t>
+      </w:r>
+      <w:r>
+        <w:t xml:space="preserve"> godaddy</w:t>
+      </w:r>
+      <w:r>
+        <w:t xml:space="preserve"> is traditional web site to apply domain name</w:t>
+      </w:r>
+      <w:r>
+        <w:t>.</w:t>
+      </w:r>
+      <w:r>
+        <w:t xml:space="preserve"> Use the same domain provider as the web service, will save you </w:t>
+      </w:r>
+      <w:r>
+        <w:t>tons of time to config it.</w:t>
       </w:r>
     </w:p>
     <w:p>
@@ -215,16 +437,1112 @@
         <w:pStyle w:val="2"/>
       </w:pPr>
       <w:r>
+        <w:t>Analytics</w:t>
+      </w:r>
+    </w:p>
+    <w:p>
+      <w:r>
+        <w:t>Google analytics</w:t>
+      </w:r>
+      <w:r>
+        <w:t xml:space="preserve"> (</w:t>
+      </w:r>
+      <w:hyperlink r:id="rId20" w:history="1">
+        <w:r>
+          <w:rPr>
+            <w:rStyle w:val="a3"/>
+          </w:rPr>
+          <w:t>https://analytics.google.com/</w:t>
+        </w:r>
+      </w:hyperlink>
+      <w:r>
+        <w:t>) is easy and free way to integrate for web site customer access analysis.</w:t>
+      </w:r>
+    </w:p>
+    <w:p>
+      <w:pPr>
+        <w:pStyle w:val="2"/>
+      </w:pPr>
+      <w:r>
         <w:t>Marketing</w:t>
       </w:r>
     </w:p>
     <w:p>
       <w:r>
-        <w:t>haha</w:t>
+        <w:t xml:space="preserve">Google search engine and bing search engine need to be added for SEO (Search engine optimization). Both search engines need site map, </w:t>
+      </w:r>
+      <w:hyperlink r:id="rId21" w:history="1">
+        <w:r>
+          <w:rPr>
+            <w:rStyle w:val="a3"/>
+          </w:rPr>
+          <w:t>https://www.xml-sitemaps.com/</w:t>
+        </w:r>
+      </w:hyperlink>
+      <w:r>
+        <w:t xml:space="preserve"> is a free and easy to use online site map generate tool.</w:t>
+      </w:r>
+    </w:p>
+    <w:p>
+      <w:r>
+        <w:lastRenderedPageBreak/>
+        <w:t>Good adsense</w:t>
+      </w:r>
+      <w:r>
+        <w:t xml:space="preserve"> (</w:t>
+      </w:r>
+      <w:hyperlink r:id="rId22" w:history="1">
+        <w:r>
+          <w:rPr>
+            <w:rStyle w:val="a3"/>
+          </w:rPr>
+          <w:t>https://www.google.com/adsense/start</w:t>
+        </w:r>
+      </w:hyperlink>
+      <w:r>
+        <w:t>)</w:t>
+      </w:r>
+      <w:r>
+        <w:t xml:space="preserve"> or inforlinks</w:t>
+      </w:r>
+      <w:r>
+        <w:t xml:space="preserve"> (</w:t>
+      </w:r>
+      <w:hyperlink r:id="rId23" w:history="1">
+        <w:r>
+          <w:rPr>
+            <w:rStyle w:val="a3"/>
+          </w:rPr>
+          <w:t>https://www.infolinks.com/</w:t>
+        </w:r>
+      </w:hyperlink>
+      <w:r>
+        <w:t>)</w:t>
+      </w:r>
+      <w:r>
+        <w:t xml:space="preserve"> can be integrated to the website </w:t>
+      </w:r>
+      <w:r>
+        <w:t>to display advertisement in website.</w:t>
+      </w:r>
+    </w:p>
+    <w:p/>
+    <w:p>
+      <w:pPr>
+        <w:shd w:val="clear" w:color="auto" w:fill="2B2B2B"/>
+        <w:tabs>
+          <w:tab w:val="left" w:pos="916"/>
+          <w:tab w:val="left" w:pos="1832"/>
+          <w:tab w:val="left" w:pos="2748"/>
+          <w:tab w:val="left" w:pos="3664"/>
+          <w:tab w:val="left" w:pos="4580"/>
+          <w:tab w:val="left" w:pos="5496"/>
+          <w:tab w:val="left" w:pos="6412"/>
+          <w:tab w:val="left" w:pos="7328"/>
+          <w:tab w:val="left" w:pos="8244"/>
+          <w:tab w:val="left" w:pos="9160"/>
+          <w:tab w:val="left" w:pos="10076"/>
+          <w:tab w:val="left" w:pos="10992"/>
+          <w:tab w:val="left" w:pos="11908"/>
+          <w:tab w:val="left" w:pos="12824"/>
+          <w:tab w:val="left" w:pos="13740"/>
+          <w:tab w:val="left" w:pos="14656"/>
+        </w:tabs>
+        <w:spacing w:after="0" w:line="240" w:lineRule="auto"/>
+        <w:rPr>
+          <w:rFonts w:ascii="宋体" w:eastAsia="宋体" w:hAnsi="宋体" w:cs="Courier New"/>
+          <w:color w:val="A9B7C6"/>
+          <w:sz w:val="9"/>
+          <w:szCs w:val="9"/>
+        </w:rPr>
+      </w:pPr>
+      <w:r>
+        <w:rPr>
+          <w:rFonts w:ascii="宋体" w:eastAsia="宋体" w:hAnsi="宋体" w:cs="Courier New" w:hint="eastAsia"/>
+          <w:color w:val="E8BF6A"/>
+          <w:sz w:val="9"/>
+          <w:szCs w:val="9"/>
+        </w:rPr>
+        <w:t>&lt;p&gt;</w:t>
+      </w:r>
+      <w:r>
+        <w:rPr>
+          <w:rFonts w:ascii="宋体" w:eastAsia="宋体" w:hAnsi="宋体" w:cs="Courier New" w:hint="eastAsia"/>
+          <w:color w:val="E8BF6A"/>
+          <w:sz w:val="9"/>
+          <w:szCs w:val="9"/>
+        </w:rPr>
+        <w:br/>
+        <w:t xml:space="preserve">   </w:t>
+      </w:r>
+      <w:r>
+        <w:rPr>
+          <w:rFonts w:ascii="宋体" w:eastAsia="宋体" w:hAnsi="宋体" w:cs="Courier New" w:hint="eastAsia"/>
+          <w:color w:val="A9B7C6"/>
+          <w:sz w:val="9"/>
+          <w:szCs w:val="9"/>
+        </w:rPr>
+        <w:t>There are four main layers for a website, frond end, web service, business service and database. Frond end is for visualization and show user interface to customer. Frond end is the essential part for most of website, excepting providing API services. For the simple static website, front end could be the only part which is required. The other three are from back end. Web service is to accept frond end request and return related information/web page to frond end. The business service is to hold the business logic which could be one business service component or multiple business services which are always the case for complex web site. The last but not the least is done storage database. The database is to persist the webservice status, business data, user’s input etc.</w:t>
+      </w:r>
+      <w:r>
+        <w:rPr>
+          <w:rFonts w:ascii="宋体" w:eastAsia="宋体" w:hAnsi="宋体" w:cs="Courier New" w:hint="eastAsia"/>
+          <w:color w:val="A9B7C6"/>
+          <w:sz w:val="9"/>
+          <w:szCs w:val="9"/>
+        </w:rPr>
+        <w:br/>
+      </w:r>
+      <w:r>
+        <w:rPr>
+          <w:rFonts w:ascii="宋体" w:eastAsia="宋体" w:hAnsi="宋体" w:cs="Courier New" w:hint="eastAsia"/>
+          <w:color w:val="E8BF6A"/>
+          <w:sz w:val="9"/>
+          <w:szCs w:val="9"/>
+        </w:rPr>
+        <w:t>&lt;/p&gt;</w:t>
+      </w:r>
+      <w:r>
+        <w:rPr>
+          <w:rFonts w:ascii="宋体" w:eastAsia="宋体" w:hAnsi="宋体" w:cs="Courier New" w:hint="eastAsia"/>
+          <w:color w:val="E8BF6A"/>
+          <w:sz w:val="9"/>
+          <w:szCs w:val="9"/>
+        </w:rPr>
+        <w:br/>
+        <w:t>&lt;h3&gt;</w:t>
+      </w:r>
+      <w:r>
+        <w:rPr>
+          <w:rFonts w:ascii="宋体" w:eastAsia="宋体" w:hAnsi="宋体" w:cs="Courier New" w:hint="eastAsia"/>
+          <w:color w:val="A9B7C6"/>
+          <w:sz w:val="9"/>
+          <w:szCs w:val="9"/>
+        </w:rPr>
+        <w:t>Frond end</w:t>
+      </w:r>
+      <w:r>
+        <w:rPr>
+          <w:rFonts w:ascii="宋体" w:eastAsia="宋体" w:hAnsi="宋体" w:cs="Courier New" w:hint="eastAsia"/>
+          <w:color w:val="E8BF6A"/>
+          <w:sz w:val="9"/>
+          <w:szCs w:val="9"/>
+        </w:rPr>
+        <w:t>&lt;/h3&gt;</w:t>
+      </w:r>
+      <w:r>
+        <w:rPr>
+          <w:rFonts w:ascii="宋体" w:eastAsia="宋体" w:hAnsi="宋体" w:cs="Courier New" w:hint="eastAsia"/>
+          <w:color w:val="E8BF6A"/>
+          <w:sz w:val="9"/>
+          <w:szCs w:val="9"/>
+        </w:rPr>
+        <w:br/>
+        <w:t>&lt;p&gt;</w:t>
+      </w:r>
+      <w:r>
+        <w:rPr>
+          <w:rFonts w:ascii="宋体" w:eastAsia="宋体" w:hAnsi="宋体" w:cs="Courier New" w:hint="eastAsia"/>
+          <w:color w:val="E8BF6A"/>
+          <w:sz w:val="9"/>
+          <w:szCs w:val="9"/>
+        </w:rPr>
+        <w:br/>
+        <w:t xml:space="preserve">   </w:t>
+      </w:r>
+      <w:r>
+        <w:rPr>
+          <w:rFonts w:ascii="宋体" w:eastAsia="宋体" w:hAnsi="宋体" w:cs="Courier New" w:hint="eastAsia"/>
+          <w:color w:val="A9B7C6"/>
+          <w:sz w:val="9"/>
+          <w:szCs w:val="9"/>
+        </w:rPr>
+        <w:t>The main part for the frond end technology is html, css and java script. Duke university provide a great open course about html, css and java script. https://www.coursera.org/learn/duke-programming-web. W3school also provides tutorials about html, css, js etc. https://www.w3schools.com/. Codepen is a great tool to test webpage https://codepen.io/anon/pen/pxmZVM?&amp;editors=0010. Dust (http://www.dustjs.com/) is one technology to provide html template. For this tutorial, we only use basic html, css and js with jQuery.</w:t>
+      </w:r>
+      <w:r>
+        <w:rPr>
+          <w:rFonts w:ascii="宋体" w:eastAsia="宋体" w:hAnsi="宋体" w:cs="Courier New" w:hint="eastAsia"/>
+          <w:color w:val="A9B7C6"/>
+          <w:sz w:val="9"/>
+          <w:szCs w:val="9"/>
+        </w:rPr>
+        <w:br/>
+      </w:r>
+      <w:r>
+        <w:rPr>
+          <w:rFonts w:ascii="宋体" w:eastAsia="宋体" w:hAnsi="宋体" w:cs="Courier New" w:hint="eastAsia"/>
+          <w:color w:val="E8BF6A"/>
+          <w:sz w:val="9"/>
+          <w:szCs w:val="9"/>
+        </w:rPr>
+        <w:t>&lt;/p&gt;</w:t>
+      </w:r>
+      <w:r>
+        <w:rPr>
+          <w:rFonts w:ascii="宋体" w:eastAsia="宋体" w:hAnsi="宋体" w:cs="Courier New" w:hint="eastAsia"/>
+          <w:color w:val="E8BF6A"/>
+          <w:sz w:val="9"/>
+          <w:szCs w:val="9"/>
+        </w:rPr>
+        <w:br/>
+        <w:t>&lt;h3&gt;</w:t>
+      </w:r>
+      <w:r>
+        <w:rPr>
+          <w:rFonts w:ascii="宋体" w:eastAsia="宋体" w:hAnsi="宋体" w:cs="Courier New" w:hint="eastAsia"/>
+          <w:color w:val="A9B7C6"/>
+          <w:sz w:val="9"/>
+          <w:szCs w:val="9"/>
+        </w:rPr>
+        <w:t>Web Service</w:t>
+      </w:r>
+      <w:r>
+        <w:rPr>
+          <w:rFonts w:ascii="宋体" w:eastAsia="宋体" w:hAnsi="宋体" w:cs="Courier New" w:hint="eastAsia"/>
+          <w:color w:val="E8BF6A"/>
+          <w:sz w:val="9"/>
+          <w:szCs w:val="9"/>
+        </w:rPr>
+        <w:t>&lt;/h3&gt;</w:t>
+      </w:r>
+      <w:r>
+        <w:rPr>
+          <w:rFonts w:ascii="宋体" w:eastAsia="宋体" w:hAnsi="宋体" w:cs="Courier New" w:hint="eastAsia"/>
+          <w:color w:val="E8BF6A"/>
+          <w:sz w:val="9"/>
+          <w:szCs w:val="9"/>
+        </w:rPr>
+        <w:br/>
+        <w:t>&lt;p&gt;</w:t>
       </w:r>
       <w:bookmarkStart w:id="0" w:name="_GoBack"/>
       <w:bookmarkEnd w:id="0"/>
-    </w:p>
+      <w:r>
+        <w:rPr>
+          <w:rFonts w:ascii="宋体" w:eastAsia="宋体" w:hAnsi="宋体" w:cs="Courier New" w:hint="eastAsia"/>
+          <w:color w:val="E8BF6A"/>
+          <w:sz w:val="9"/>
+          <w:szCs w:val="9"/>
+        </w:rPr>
+        <w:br/>
+        <w:t xml:space="preserve">   </w:t>
+      </w:r>
+      <w:r>
+        <w:rPr>
+          <w:rFonts w:ascii="宋体" w:eastAsia="宋体" w:hAnsi="宋体" w:cs="Courier New" w:hint="eastAsia"/>
+          <w:color w:val="A9B7C6"/>
+          <w:sz w:val="9"/>
+          <w:szCs w:val="9"/>
+        </w:rPr>
+        <w:t>There are many different technologies to build web service, such as php, jsp, asp, nodejs etc. Nodejs (https://nodejs.org ) is selected as it’s the newest technology for building web service. Kraken (http://krakenjs.com) is one framework that is based on nodejs. In this tutotial, express (https://expressjs.com/) and react (https://reactjs.org/docs/introducing-jsx.html) are used. Other resources</w:t>
+      </w:r>
+      <w:r>
+        <w:rPr>
+          <w:rFonts w:ascii="宋体" w:eastAsia="宋体" w:hAnsi="宋体" w:cs="Courier New" w:hint="eastAsia"/>
+          <w:color w:val="A9B7C6"/>
+          <w:sz w:val="9"/>
+          <w:szCs w:val="9"/>
+        </w:rPr>
+        <w:br/>
+      </w:r>
+      <w:r>
+        <w:rPr>
+          <w:rFonts w:ascii="宋体" w:eastAsia="宋体" w:hAnsi="宋体" w:cs="Courier New" w:hint="eastAsia"/>
+          <w:color w:val="E8BF6A"/>
+          <w:sz w:val="9"/>
+          <w:szCs w:val="9"/>
+        </w:rPr>
+        <w:t>&lt;/p&gt;</w:t>
+      </w:r>
+      <w:r>
+        <w:rPr>
+          <w:rFonts w:ascii="宋体" w:eastAsia="宋体" w:hAnsi="宋体" w:cs="Courier New" w:hint="eastAsia"/>
+          <w:color w:val="E8BF6A"/>
+          <w:sz w:val="9"/>
+          <w:szCs w:val="9"/>
+        </w:rPr>
+        <w:br/>
+        <w:t>&lt;p&gt;</w:t>
+      </w:r>
+      <w:r>
+        <w:rPr>
+          <w:rFonts w:ascii="宋体" w:eastAsia="宋体" w:hAnsi="宋体" w:cs="Courier New" w:hint="eastAsia"/>
+          <w:color w:val="A9B7C6"/>
+          <w:sz w:val="9"/>
+          <w:szCs w:val="9"/>
+        </w:rPr>
+        <w:t xml:space="preserve">https://stackoverflow.com/questions/47371904/e-unable-to-locate-package-npm </w:t>
+      </w:r>
+      <w:r>
+        <w:rPr>
+          <w:rFonts w:ascii="宋体" w:eastAsia="宋体" w:hAnsi="宋体" w:cs="Courier New" w:hint="eastAsia"/>
+          <w:color w:val="E8BF6A"/>
+          <w:sz w:val="9"/>
+          <w:szCs w:val="9"/>
+        </w:rPr>
+        <w:t>&lt;/p&gt;</w:t>
+      </w:r>
+      <w:r>
+        <w:rPr>
+          <w:rFonts w:ascii="宋体" w:eastAsia="宋体" w:hAnsi="宋体" w:cs="Courier New" w:hint="eastAsia"/>
+          <w:color w:val="E8BF6A"/>
+          <w:sz w:val="9"/>
+          <w:szCs w:val="9"/>
+        </w:rPr>
+        <w:br/>
+        <w:t>&lt;p&gt;</w:t>
+      </w:r>
+      <w:r>
+        <w:rPr>
+          <w:rFonts w:ascii="宋体" w:eastAsia="宋体" w:hAnsi="宋体" w:cs="Courier New" w:hint="eastAsia"/>
+          <w:color w:val="A9B7C6"/>
+          <w:sz w:val="9"/>
+          <w:szCs w:val="9"/>
+        </w:rPr>
+        <w:t>https://code.visualstudio.com/docs/nodejs/nodejs-tutorial.</w:t>
+      </w:r>
+      <w:r>
+        <w:rPr>
+          <w:rFonts w:ascii="宋体" w:eastAsia="宋体" w:hAnsi="宋体" w:cs="Courier New" w:hint="eastAsia"/>
+          <w:color w:val="E8BF6A"/>
+          <w:sz w:val="9"/>
+          <w:szCs w:val="9"/>
+        </w:rPr>
+        <w:t>&lt;/p&gt;</w:t>
+      </w:r>
+      <w:r>
+        <w:rPr>
+          <w:rFonts w:ascii="宋体" w:eastAsia="宋体" w:hAnsi="宋体" w:cs="Courier New" w:hint="eastAsia"/>
+          <w:color w:val="E8BF6A"/>
+          <w:sz w:val="9"/>
+          <w:szCs w:val="9"/>
+        </w:rPr>
+        <w:br/>
+        <w:t>&lt;h3&gt;</w:t>
+      </w:r>
+      <w:r>
+        <w:rPr>
+          <w:rFonts w:ascii="宋体" w:eastAsia="宋体" w:hAnsi="宋体" w:cs="Courier New" w:hint="eastAsia"/>
+          <w:color w:val="A9B7C6"/>
+          <w:sz w:val="9"/>
+          <w:szCs w:val="9"/>
+        </w:rPr>
+        <w:t>Business service</w:t>
+      </w:r>
+      <w:r>
+        <w:rPr>
+          <w:rFonts w:ascii="宋体" w:eastAsia="宋体" w:hAnsi="宋体" w:cs="Courier New" w:hint="eastAsia"/>
+          <w:color w:val="E8BF6A"/>
+          <w:sz w:val="9"/>
+          <w:szCs w:val="9"/>
+        </w:rPr>
+        <w:t>&lt;/h3&gt;</w:t>
+      </w:r>
+      <w:r>
+        <w:rPr>
+          <w:rFonts w:ascii="宋体" w:eastAsia="宋体" w:hAnsi="宋体" w:cs="Courier New" w:hint="eastAsia"/>
+          <w:color w:val="E8BF6A"/>
+          <w:sz w:val="9"/>
+          <w:szCs w:val="9"/>
+        </w:rPr>
+        <w:br/>
+        <w:t>&lt;p&gt;</w:t>
+      </w:r>
+      <w:r>
+        <w:rPr>
+          <w:rFonts w:ascii="宋体" w:eastAsia="宋体" w:hAnsi="宋体" w:cs="Courier New" w:hint="eastAsia"/>
+          <w:color w:val="E8BF6A"/>
+          <w:sz w:val="9"/>
+          <w:szCs w:val="9"/>
+        </w:rPr>
+        <w:br/>
+        <w:t xml:space="preserve">   </w:t>
+      </w:r>
+      <w:r>
+        <w:rPr>
+          <w:rFonts w:ascii="宋体" w:eastAsia="宋体" w:hAnsi="宋体" w:cs="Courier New" w:hint="eastAsia"/>
+          <w:color w:val="A9B7C6"/>
+          <w:sz w:val="9"/>
+          <w:szCs w:val="9"/>
+        </w:rPr>
+        <w:t>There are many ways to build business service. In this tutorial, we use java based spring boot technology to build restful service with json format.</w:t>
+      </w:r>
+      <w:r>
+        <w:rPr>
+          <w:rFonts w:ascii="宋体" w:eastAsia="宋体" w:hAnsi="宋体" w:cs="Courier New" w:hint="eastAsia"/>
+          <w:color w:val="A9B7C6"/>
+          <w:sz w:val="9"/>
+          <w:szCs w:val="9"/>
+        </w:rPr>
+        <w:br/>
+      </w:r>
+      <w:r>
+        <w:rPr>
+          <w:rFonts w:ascii="宋体" w:eastAsia="宋体" w:hAnsi="宋体" w:cs="Courier New" w:hint="eastAsia"/>
+          <w:color w:val="E8BF6A"/>
+          <w:sz w:val="9"/>
+          <w:szCs w:val="9"/>
+        </w:rPr>
+        <w:t>&lt;/p&gt;</w:t>
+      </w:r>
+      <w:r>
+        <w:rPr>
+          <w:rFonts w:ascii="宋体" w:eastAsia="宋体" w:hAnsi="宋体" w:cs="Courier New" w:hint="eastAsia"/>
+          <w:color w:val="E8BF6A"/>
+          <w:sz w:val="9"/>
+          <w:szCs w:val="9"/>
+        </w:rPr>
+        <w:br/>
+        <w:t>&lt;h3&gt;</w:t>
+      </w:r>
+      <w:r>
+        <w:rPr>
+          <w:rFonts w:ascii="宋体" w:eastAsia="宋体" w:hAnsi="宋体" w:cs="Courier New" w:hint="eastAsia"/>
+          <w:color w:val="A9B7C6"/>
+          <w:sz w:val="9"/>
+          <w:szCs w:val="9"/>
+        </w:rPr>
+        <w:t>Development environment</w:t>
+      </w:r>
+      <w:r>
+        <w:rPr>
+          <w:rFonts w:ascii="宋体" w:eastAsia="宋体" w:hAnsi="宋体" w:cs="Courier New" w:hint="eastAsia"/>
+          <w:color w:val="E8BF6A"/>
+          <w:sz w:val="9"/>
+          <w:szCs w:val="9"/>
+        </w:rPr>
+        <w:t>&lt;/h3&gt;</w:t>
+      </w:r>
+      <w:r>
+        <w:rPr>
+          <w:rFonts w:ascii="宋体" w:eastAsia="宋体" w:hAnsi="宋体" w:cs="Courier New" w:hint="eastAsia"/>
+          <w:color w:val="E8BF6A"/>
+          <w:sz w:val="9"/>
+          <w:szCs w:val="9"/>
+        </w:rPr>
+        <w:br/>
+        <w:t>&lt;p&gt;</w:t>
+      </w:r>
+      <w:r>
+        <w:rPr>
+          <w:rFonts w:ascii="宋体" w:eastAsia="宋体" w:hAnsi="宋体" w:cs="Courier New" w:hint="eastAsia"/>
+          <w:color w:val="E8BF6A"/>
+          <w:sz w:val="9"/>
+          <w:szCs w:val="9"/>
+        </w:rPr>
+        <w:br/>
+        <w:t xml:space="preserve">   </w:t>
+      </w:r>
+      <w:r>
+        <w:rPr>
+          <w:rFonts w:ascii="宋体" w:eastAsia="宋体" w:hAnsi="宋体" w:cs="Courier New" w:hint="eastAsia"/>
+          <w:color w:val="A9B7C6"/>
+          <w:sz w:val="9"/>
+          <w:szCs w:val="9"/>
+        </w:rPr>
+        <w:t>As webstorm is not free, visual studio code is best free web integrated development environment. Visual studio code is also for nodejs web service.</w:t>
+      </w:r>
+      <w:r>
+        <w:rPr>
+          <w:rFonts w:ascii="宋体" w:eastAsia="宋体" w:hAnsi="宋体" w:cs="Courier New" w:hint="eastAsia"/>
+          <w:color w:val="A9B7C6"/>
+          <w:sz w:val="9"/>
+          <w:szCs w:val="9"/>
+        </w:rPr>
+        <w:br/>
+      </w:r>
+      <w:r>
+        <w:rPr>
+          <w:rFonts w:ascii="宋体" w:eastAsia="宋体" w:hAnsi="宋体" w:cs="Courier New" w:hint="eastAsia"/>
+          <w:color w:val="E8BF6A"/>
+          <w:sz w:val="9"/>
+          <w:szCs w:val="9"/>
+        </w:rPr>
+        <w:t>&lt;/p&gt;</w:t>
+      </w:r>
+      <w:r>
+        <w:rPr>
+          <w:rFonts w:ascii="宋体" w:eastAsia="宋体" w:hAnsi="宋体" w:cs="Courier New" w:hint="eastAsia"/>
+          <w:color w:val="E8BF6A"/>
+          <w:sz w:val="9"/>
+          <w:szCs w:val="9"/>
+        </w:rPr>
+        <w:br/>
+        <w:t>&lt;p&gt;</w:t>
+      </w:r>
+      <w:r>
+        <w:rPr>
+          <w:rFonts w:ascii="宋体" w:eastAsia="宋体" w:hAnsi="宋体" w:cs="Courier New" w:hint="eastAsia"/>
+          <w:color w:val="E8BF6A"/>
+          <w:sz w:val="9"/>
+          <w:szCs w:val="9"/>
+        </w:rPr>
+        <w:br/>
+        <w:t xml:space="preserve">   </w:t>
+      </w:r>
+      <w:r>
+        <w:rPr>
+          <w:rFonts w:ascii="宋体" w:eastAsia="宋体" w:hAnsi="宋体" w:cs="Courier New" w:hint="eastAsia"/>
+          <w:color w:val="A9B7C6"/>
+          <w:sz w:val="9"/>
+          <w:szCs w:val="9"/>
+        </w:rPr>
+        <w:t>For the back-end java service, intelliJ is recommended IDE as eclipse is too slow and heavy.</w:t>
+      </w:r>
+      <w:r>
+        <w:rPr>
+          <w:rFonts w:ascii="宋体" w:eastAsia="宋体" w:hAnsi="宋体" w:cs="Courier New" w:hint="eastAsia"/>
+          <w:color w:val="A9B7C6"/>
+          <w:sz w:val="9"/>
+          <w:szCs w:val="9"/>
+        </w:rPr>
+        <w:br/>
+      </w:r>
+      <w:r>
+        <w:rPr>
+          <w:rFonts w:ascii="宋体" w:eastAsia="宋体" w:hAnsi="宋体" w:cs="Courier New" w:hint="eastAsia"/>
+          <w:color w:val="E8BF6A"/>
+          <w:sz w:val="9"/>
+          <w:szCs w:val="9"/>
+        </w:rPr>
+        <w:t>&lt;/p&gt;</w:t>
+      </w:r>
+      <w:r>
+        <w:rPr>
+          <w:rFonts w:ascii="宋体" w:eastAsia="宋体" w:hAnsi="宋体" w:cs="Courier New" w:hint="eastAsia"/>
+          <w:color w:val="E8BF6A"/>
+          <w:sz w:val="9"/>
+          <w:szCs w:val="9"/>
+        </w:rPr>
+        <w:br/>
+        <w:t>&lt;h3&gt;</w:t>
+      </w:r>
+      <w:r>
+        <w:rPr>
+          <w:rFonts w:ascii="宋体" w:eastAsia="宋体" w:hAnsi="宋体" w:cs="Courier New" w:hint="eastAsia"/>
+          <w:color w:val="A9B7C6"/>
+          <w:sz w:val="9"/>
+          <w:szCs w:val="9"/>
+        </w:rPr>
+        <w:t>Deployment environment.</w:t>
+      </w:r>
+      <w:r>
+        <w:rPr>
+          <w:rFonts w:ascii="宋体" w:eastAsia="宋体" w:hAnsi="宋体" w:cs="Courier New" w:hint="eastAsia"/>
+          <w:color w:val="E8BF6A"/>
+          <w:sz w:val="9"/>
+          <w:szCs w:val="9"/>
+        </w:rPr>
+        <w:t>&lt;/h3&gt;</w:t>
+      </w:r>
+      <w:r>
+        <w:rPr>
+          <w:rFonts w:ascii="宋体" w:eastAsia="宋体" w:hAnsi="宋体" w:cs="Courier New" w:hint="eastAsia"/>
+          <w:color w:val="E8BF6A"/>
+          <w:sz w:val="9"/>
+          <w:szCs w:val="9"/>
+        </w:rPr>
+        <w:br/>
+        <w:t>&lt;p&gt;</w:t>
+      </w:r>
+      <w:r>
+        <w:rPr>
+          <w:rFonts w:ascii="宋体" w:eastAsia="宋体" w:hAnsi="宋体" w:cs="Courier New" w:hint="eastAsia"/>
+          <w:color w:val="E8BF6A"/>
+          <w:sz w:val="9"/>
+          <w:szCs w:val="9"/>
+        </w:rPr>
+        <w:br/>
+        <w:t xml:space="preserve">   </w:t>
+      </w:r>
+      <w:r>
+        <w:rPr>
+          <w:rFonts w:ascii="宋体" w:eastAsia="宋体" w:hAnsi="宋体" w:cs="Courier New" w:hint="eastAsia"/>
+          <w:color w:val="A9B7C6"/>
+          <w:sz w:val="9"/>
+          <w:szCs w:val="9"/>
+        </w:rPr>
+        <w:t>After the code is done and tested locally, it’s ready to be deployed so the rest of the world could access it. There are several places the service could be deployed. The traditional one is to deploy to rent or buy one or several machine in IDC and deploy the components to it. You can also buy machines and put it in your home, and deploy the services to the machines. Any way you need apply a public IP, so other people could access it from any place with internet connection. Public cloud provides convenience and one stop solution for hosting services. Amazon aws and google cloud are top two public clouds that being used by difference purpose to host web/business services. The existed app engine can be used to deploy component or the components can be wrapped to docker and then deployed dockized component to Amazon aws or google cloud.</w:t>
+      </w:r>
+      <w:r>
+        <w:rPr>
+          <w:rFonts w:ascii="宋体" w:eastAsia="宋体" w:hAnsi="宋体" w:cs="Courier New" w:hint="eastAsia"/>
+          <w:color w:val="A9B7C6"/>
+          <w:sz w:val="9"/>
+          <w:szCs w:val="9"/>
+        </w:rPr>
+        <w:br/>
+      </w:r>
+      <w:r>
+        <w:rPr>
+          <w:rFonts w:ascii="宋体" w:eastAsia="宋体" w:hAnsi="宋体" w:cs="Courier New" w:hint="eastAsia"/>
+          <w:color w:val="E8BF6A"/>
+          <w:sz w:val="9"/>
+          <w:szCs w:val="9"/>
+        </w:rPr>
+        <w:t>&lt;/p&gt;</w:t>
+      </w:r>
+      <w:r>
+        <w:rPr>
+          <w:rFonts w:ascii="宋体" w:eastAsia="宋体" w:hAnsi="宋体" w:cs="Courier New" w:hint="eastAsia"/>
+          <w:color w:val="E8BF6A"/>
+          <w:sz w:val="9"/>
+          <w:szCs w:val="9"/>
+        </w:rPr>
+        <w:br/>
+        <w:t>&lt;p&gt;</w:t>
+      </w:r>
+      <w:r>
+        <w:rPr>
+          <w:rFonts w:ascii="宋体" w:eastAsia="宋体" w:hAnsi="宋体" w:cs="Courier New" w:hint="eastAsia"/>
+          <w:color w:val="E8BF6A"/>
+          <w:sz w:val="9"/>
+          <w:szCs w:val="9"/>
+        </w:rPr>
+        <w:br/>
+        <w:t xml:space="preserve">   </w:t>
+      </w:r>
+      <w:r>
+        <w:rPr>
+          <w:rFonts w:ascii="宋体" w:eastAsia="宋体" w:hAnsi="宋体" w:cs="Courier New" w:hint="eastAsia"/>
+          <w:color w:val="A9B7C6"/>
+          <w:sz w:val="9"/>
+          <w:szCs w:val="9"/>
+        </w:rPr>
+        <w:t>Some documents about deployment.</w:t>
+      </w:r>
+      <w:r>
+        <w:rPr>
+          <w:rFonts w:ascii="宋体" w:eastAsia="宋体" w:hAnsi="宋体" w:cs="Courier New" w:hint="eastAsia"/>
+          <w:color w:val="A9B7C6"/>
+          <w:sz w:val="9"/>
+          <w:szCs w:val="9"/>
+        </w:rPr>
+        <w:br/>
+      </w:r>
+      <w:r>
+        <w:rPr>
+          <w:rFonts w:ascii="宋体" w:eastAsia="宋体" w:hAnsi="宋体" w:cs="Courier New" w:hint="eastAsia"/>
+          <w:color w:val="E8BF6A"/>
+          <w:sz w:val="9"/>
+          <w:szCs w:val="9"/>
+        </w:rPr>
+        <w:t>&lt;/p&gt;</w:t>
+      </w:r>
+      <w:r>
+        <w:rPr>
+          <w:rFonts w:ascii="宋体" w:eastAsia="宋体" w:hAnsi="宋体" w:cs="Courier New" w:hint="eastAsia"/>
+          <w:color w:val="E8BF6A"/>
+          <w:sz w:val="9"/>
+          <w:szCs w:val="9"/>
+        </w:rPr>
+        <w:br/>
+        <w:t>&lt;p&gt;</w:t>
+      </w:r>
+      <w:r>
+        <w:rPr>
+          <w:rFonts w:ascii="宋体" w:eastAsia="宋体" w:hAnsi="宋体" w:cs="Courier New" w:hint="eastAsia"/>
+          <w:color w:val="A9B7C6"/>
+          <w:sz w:val="9"/>
+          <w:szCs w:val="9"/>
+        </w:rPr>
+        <w:t>Deploy: https://www.youtube.com/watch?v=n4svrNcAkJg</w:t>
+      </w:r>
+      <w:r>
+        <w:rPr>
+          <w:rFonts w:ascii="宋体" w:eastAsia="宋体" w:hAnsi="宋体" w:cs="Courier New" w:hint="eastAsia"/>
+          <w:color w:val="E8BF6A"/>
+          <w:sz w:val="9"/>
+          <w:szCs w:val="9"/>
+        </w:rPr>
+        <w:t>&lt;/p&gt;</w:t>
+      </w:r>
+      <w:r>
+        <w:rPr>
+          <w:rFonts w:ascii="宋体" w:eastAsia="宋体" w:hAnsi="宋体" w:cs="Courier New" w:hint="eastAsia"/>
+          <w:color w:val="E8BF6A"/>
+          <w:sz w:val="9"/>
+          <w:szCs w:val="9"/>
+        </w:rPr>
+        <w:br/>
+        <w:t>&lt;p&gt;</w:t>
+      </w:r>
+      <w:r>
+        <w:rPr>
+          <w:rFonts w:ascii="宋体" w:eastAsia="宋体" w:hAnsi="宋体" w:cs="Courier New" w:hint="eastAsia"/>
+          <w:color w:val="A9B7C6"/>
+          <w:sz w:val="9"/>
+          <w:szCs w:val="9"/>
+        </w:rPr>
+        <w:t>https://stackoverflow.com/questions/15444020/cannot-find-module-findup-sync-when-trying-to-run-grunt</w:t>
+      </w:r>
+      <w:r>
+        <w:rPr>
+          <w:rFonts w:ascii="宋体" w:eastAsia="宋体" w:hAnsi="宋体" w:cs="Courier New" w:hint="eastAsia"/>
+          <w:color w:val="E8BF6A"/>
+          <w:sz w:val="9"/>
+          <w:szCs w:val="9"/>
+        </w:rPr>
+        <w:t>&lt;/p&gt;</w:t>
+      </w:r>
+      <w:r>
+        <w:rPr>
+          <w:rFonts w:ascii="宋体" w:eastAsia="宋体" w:hAnsi="宋体" w:cs="Courier New" w:hint="eastAsia"/>
+          <w:color w:val="E8BF6A"/>
+          <w:sz w:val="9"/>
+          <w:szCs w:val="9"/>
+        </w:rPr>
+        <w:br/>
+        <w:t>&lt;p&gt;</w:t>
+      </w:r>
+      <w:r>
+        <w:rPr>
+          <w:rFonts w:ascii="宋体" w:eastAsia="宋体" w:hAnsi="宋体" w:cs="Courier New" w:hint="eastAsia"/>
+          <w:color w:val="A9B7C6"/>
+          <w:sz w:val="9"/>
+          <w:szCs w:val="9"/>
+        </w:rPr>
+        <w:t>https://cloud.google.com/storage/docs/hosting-static-website</w:t>
+      </w:r>
+      <w:r>
+        <w:rPr>
+          <w:rFonts w:ascii="宋体" w:eastAsia="宋体" w:hAnsi="宋体" w:cs="Courier New" w:hint="eastAsia"/>
+          <w:color w:val="E8BF6A"/>
+          <w:sz w:val="9"/>
+          <w:szCs w:val="9"/>
+        </w:rPr>
+        <w:t>&lt;/p&gt;</w:t>
+      </w:r>
+      <w:r>
+        <w:rPr>
+          <w:rFonts w:ascii="宋体" w:eastAsia="宋体" w:hAnsi="宋体" w:cs="Courier New" w:hint="eastAsia"/>
+          <w:color w:val="E8BF6A"/>
+          <w:sz w:val="9"/>
+          <w:szCs w:val="9"/>
+        </w:rPr>
+        <w:br/>
+        <w:t>&lt;p&gt;</w:t>
+      </w:r>
+      <w:r>
+        <w:rPr>
+          <w:rFonts w:ascii="宋体" w:eastAsia="宋体" w:hAnsi="宋体" w:cs="Courier New" w:hint="eastAsia"/>
+          <w:color w:val="A9B7C6"/>
+          <w:sz w:val="9"/>
+          <w:szCs w:val="9"/>
+        </w:rPr>
+        <w:t>https://github.com/jooyeong/kraken</w:t>
+      </w:r>
+      <w:r>
+        <w:rPr>
+          <w:rFonts w:ascii="宋体" w:eastAsia="宋体" w:hAnsi="宋体" w:cs="Courier New" w:hint="eastAsia"/>
+          <w:color w:val="E8BF6A"/>
+          <w:sz w:val="9"/>
+          <w:szCs w:val="9"/>
+        </w:rPr>
+        <w:t>&lt;/p&gt;</w:t>
+      </w:r>
+      <w:r>
+        <w:rPr>
+          <w:rFonts w:ascii="宋体" w:eastAsia="宋体" w:hAnsi="宋体" w:cs="Courier New" w:hint="eastAsia"/>
+          <w:color w:val="E8BF6A"/>
+          <w:sz w:val="9"/>
+          <w:szCs w:val="9"/>
+        </w:rPr>
+        <w:br/>
+        <w:t>&lt;p&gt;</w:t>
+      </w:r>
+      <w:r>
+        <w:rPr>
+          <w:rFonts w:ascii="宋体" w:eastAsia="宋体" w:hAnsi="宋体" w:cs="Courier New" w:hint="eastAsia"/>
+          <w:color w:val="A9B7C6"/>
+          <w:sz w:val="9"/>
+          <w:szCs w:val="9"/>
+        </w:rPr>
+        <w:t>Docker: https://medium.com/@cramirez92/build-a-nodejs-cinema-microservice-and-deploying-it-with-docker-part-1-7e28e25bfa8b</w:t>
+      </w:r>
+      <w:r>
+        <w:rPr>
+          <w:rFonts w:ascii="宋体" w:eastAsia="宋体" w:hAnsi="宋体" w:cs="Courier New" w:hint="eastAsia"/>
+          <w:color w:val="E8BF6A"/>
+          <w:sz w:val="9"/>
+          <w:szCs w:val="9"/>
+        </w:rPr>
+        <w:t>&lt;/p&gt;</w:t>
+      </w:r>
+      <w:r>
+        <w:rPr>
+          <w:rFonts w:ascii="宋体" w:eastAsia="宋体" w:hAnsi="宋体" w:cs="Courier New" w:hint="eastAsia"/>
+          <w:color w:val="E8BF6A"/>
+          <w:sz w:val="9"/>
+          <w:szCs w:val="9"/>
+        </w:rPr>
+        <w:br/>
+        <w:t>&lt;h3&gt;</w:t>
+      </w:r>
+      <w:r>
+        <w:rPr>
+          <w:rFonts w:ascii="宋体" w:eastAsia="宋体" w:hAnsi="宋体" w:cs="Courier New" w:hint="eastAsia"/>
+          <w:color w:val="A9B7C6"/>
+          <w:sz w:val="9"/>
+          <w:szCs w:val="9"/>
+        </w:rPr>
+        <w:t>Domain name</w:t>
+      </w:r>
+      <w:r>
+        <w:rPr>
+          <w:rFonts w:ascii="宋体" w:eastAsia="宋体" w:hAnsi="宋体" w:cs="Courier New" w:hint="eastAsia"/>
+          <w:color w:val="E8BF6A"/>
+          <w:sz w:val="9"/>
+          <w:szCs w:val="9"/>
+        </w:rPr>
+        <w:t>&lt;/h3&gt;</w:t>
+      </w:r>
+      <w:r>
+        <w:rPr>
+          <w:rFonts w:ascii="宋体" w:eastAsia="宋体" w:hAnsi="宋体" w:cs="Courier New" w:hint="eastAsia"/>
+          <w:color w:val="E8BF6A"/>
+          <w:sz w:val="9"/>
+          <w:szCs w:val="9"/>
+        </w:rPr>
+        <w:br/>
+        <w:t>&lt;p&gt;</w:t>
+      </w:r>
+      <w:r>
+        <w:rPr>
+          <w:rFonts w:ascii="宋体" w:eastAsia="宋体" w:hAnsi="宋体" w:cs="Courier New" w:hint="eastAsia"/>
+          <w:color w:val="E8BF6A"/>
+          <w:sz w:val="9"/>
+          <w:szCs w:val="9"/>
+        </w:rPr>
+        <w:br/>
+        <w:t xml:space="preserve">   </w:t>
+      </w:r>
+      <w:r>
+        <w:rPr>
+          <w:rFonts w:ascii="宋体" w:eastAsia="宋体" w:hAnsi="宋体" w:cs="Courier New" w:hint="eastAsia"/>
+          <w:color w:val="A9B7C6"/>
+          <w:sz w:val="9"/>
+          <w:szCs w:val="9"/>
+        </w:rPr>
+        <w:t>In order for the rest of the world access your webservice easier, domain name is required which is easy to remember rather than an ip address. I recommend to use google domain if you use google cloud, or Amazon router 35 if aws is used for web service. Otherwise godaddy is traditional web site to apply domain name. Use the same domain provider as the web service, will save you tons of time to config it.</w:t>
+      </w:r>
+      <w:r>
+        <w:rPr>
+          <w:rFonts w:ascii="宋体" w:eastAsia="宋体" w:hAnsi="宋体" w:cs="Courier New" w:hint="eastAsia"/>
+          <w:color w:val="A9B7C6"/>
+          <w:sz w:val="9"/>
+          <w:szCs w:val="9"/>
+        </w:rPr>
+        <w:br/>
+      </w:r>
+      <w:r>
+        <w:rPr>
+          <w:rFonts w:ascii="宋体" w:eastAsia="宋体" w:hAnsi="宋体" w:cs="Courier New" w:hint="eastAsia"/>
+          <w:color w:val="E8BF6A"/>
+          <w:sz w:val="9"/>
+          <w:szCs w:val="9"/>
+        </w:rPr>
+        <w:t>&lt;/p&gt;</w:t>
+      </w:r>
+      <w:r>
+        <w:rPr>
+          <w:rFonts w:ascii="宋体" w:eastAsia="宋体" w:hAnsi="宋体" w:cs="Courier New" w:hint="eastAsia"/>
+          <w:color w:val="E8BF6A"/>
+          <w:sz w:val="9"/>
+          <w:szCs w:val="9"/>
+        </w:rPr>
+        <w:br/>
+        <w:t>&lt;h3&gt;</w:t>
+      </w:r>
+      <w:r>
+        <w:rPr>
+          <w:rFonts w:ascii="宋体" w:eastAsia="宋体" w:hAnsi="宋体" w:cs="Courier New" w:hint="eastAsia"/>
+          <w:color w:val="A9B7C6"/>
+          <w:sz w:val="9"/>
+          <w:szCs w:val="9"/>
+        </w:rPr>
+        <w:t>Analytics</w:t>
+      </w:r>
+      <w:r>
+        <w:rPr>
+          <w:rFonts w:ascii="宋体" w:eastAsia="宋体" w:hAnsi="宋体" w:cs="Courier New" w:hint="eastAsia"/>
+          <w:color w:val="E8BF6A"/>
+          <w:sz w:val="9"/>
+          <w:szCs w:val="9"/>
+        </w:rPr>
+        <w:t>&lt;/h3&gt;</w:t>
+      </w:r>
+      <w:r>
+        <w:rPr>
+          <w:rFonts w:ascii="宋体" w:eastAsia="宋体" w:hAnsi="宋体" w:cs="Courier New" w:hint="eastAsia"/>
+          <w:color w:val="E8BF6A"/>
+          <w:sz w:val="9"/>
+          <w:szCs w:val="9"/>
+        </w:rPr>
+        <w:br/>
+        <w:t>&lt;p&gt;</w:t>
+      </w:r>
+      <w:r>
+        <w:rPr>
+          <w:rFonts w:ascii="宋体" w:eastAsia="宋体" w:hAnsi="宋体" w:cs="Courier New" w:hint="eastAsia"/>
+          <w:color w:val="E8BF6A"/>
+          <w:sz w:val="9"/>
+          <w:szCs w:val="9"/>
+        </w:rPr>
+        <w:br/>
+        <w:t xml:space="preserve">   </w:t>
+      </w:r>
+      <w:r>
+        <w:rPr>
+          <w:rFonts w:ascii="宋体" w:eastAsia="宋体" w:hAnsi="宋体" w:cs="Courier New" w:hint="eastAsia"/>
+          <w:color w:val="A9B7C6"/>
+          <w:sz w:val="9"/>
+          <w:szCs w:val="9"/>
+        </w:rPr>
+        <w:t>Google analytics (https://analytics.google.com/) is easy and free way to integrate for web site customer access analysis.</w:t>
+      </w:r>
+      <w:r>
+        <w:rPr>
+          <w:rFonts w:ascii="宋体" w:eastAsia="宋体" w:hAnsi="宋体" w:cs="Courier New" w:hint="eastAsia"/>
+          <w:color w:val="A9B7C6"/>
+          <w:sz w:val="9"/>
+          <w:szCs w:val="9"/>
+        </w:rPr>
+        <w:br/>
+      </w:r>
+      <w:r>
+        <w:rPr>
+          <w:rFonts w:ascii="宋体" w:eastAsia="宋体" w:hAnsi="宋体" w:cs="Courier New" w:hint="eastAsia"/>
+          <w:color w:val="E8BF6A"/>
+          <w:sz w:val="9"/>
+          <w:szCs w:val="9"/>
+        </w:rPr>
+        <w:t>&lt;/p&gt;</w:t>
+      </w:r>
+      <w:r>
+        <w:rPr>
+          <w:rFonts w:ascii="宋体" w:eastAsia="宋体" w:hAnsi="宋体" w:cs="Courier New" w:hint="eastAsia"/>
+          <w:color w:val="E8BF6A"/>
+          <w:sz w:val="9"/>
+          <w:szCs w:val="9"/>
+        </w:rPr>
+        <w:br/>
+        <w:t>&lt;h3&gt;</w:t>
+      </w:r>
+      <w:r>
+        <w:rPr>
+          <w:rFonts w:ascii="宋体" w:eastAsia="宋体" w:hAnsi="宋体" w:cs="Courier New" w:hint="eastAsia"/>
+          <w:color w:val="A9B7C6"/>
+          <w:sz w:val="9"/>
+          <w:szCs w:val="9"/>
+        </w:rPr>
+        <w:t>Marketing</w:t>
+      </w:r>
+      <w:r>
+        <w:rPr>
+          <w:rFonts w:ascii="宋体" w:eastAsia="宋体" w:hAnsi="宋体" w:cs="Courier New" w:hint="eastAsia"/>
+          <w:color w:val="E8BF6A"/>
+          <w:sz w:val="9"/>
+          <w:szCs w:val="9"/>
+        </w:rPr>
+        <w:t>&lt;/h3&gt;</w:t>
+      </w:r>
+      <w:r>
+        <w:rPr>
+          <w:rFonts w:ascii="宋体" w:eastAsia="宋体" w:hAnsi="宋体" w:cs="Courier New" w:hint="eastAsia"/>
+          <w:color w:val="E8BF6A"/>
+          <w:sz w:val="9"/>
+          <w:szCs w:val="9"/>
+        </w:rPr>
+        <w:br/>
+        <w:t>&lt;p&gt;</w:t>
+      </w:r>
+      <w:r>
+        <w:rPr>
+          <w:rFonts w:ascii="宋体" w:eastAsia="宋体" w:hAnsi="宋体" w:cs="Courier New" w:hint="eastAsia"/>
+          <w:color w:val="E8BF6A"/>
+          <w:sz w:val="9"/>
+          <w:szCs w:val="9"/>
+        </w:rPr>
+        <w:br/>
+        <w:t xml:space="preserve">   </w:t>
+      </w:r>
+      <w:r>
+        <w:rPr>
+          <w:rFonts w:ascii="宋体" w:eastAsia="宋体" w:hAnsi="宋体" w:cs="Courier New" w:hint="eastAsia"/>
+          <w:color w:val="A9B7C6"/>
+          <w:sz w:val="9"/>
+          <w:szCs w:val="9"/>
+        </w:rPr>
+        <w:t>Google search engine and bing search engine need to be added for SEO (Search engine optimization). Both search engines need site map, https://www.xml-sitemaps.com/ is a free and easy to use online site map generate tool.</w:t>
+      </w:r>
+      <w:r>
+        <w:rPr>
+          <w:rFonts w:ascii="宋体" w:eastAsia="宋体" w:hAnsi="宋体" w:cs="Courier New" w:hint="eastAsia"/>
+          <w:color w:val="A9B7C6"/>
+          <w:sz w:val="9"/>
+          <w:szCs w:val="9"/>
+        </w:rPr>
+        <w:br/>
+      </w:r>
+      <w:r>
+        <w:rPr>
+          <w:rFonts w:ascii="宋体" w:eastAsia="宋体" w:hAnsi="宋体" w:cs="Courier New" w:hint="eastAsia"/>
+          <w:color w:val="E8BF6A"/>
+          <w:sz w:val="9"/>
+          <w:szCs w:val="9"/>
+        </w:rPr>
+        <w:t>&lt;/p&gt;</w:t>
+      </w:r>
+      <w:r>
+        <w:rPr>
+          <w:rFonts w:ascii="宋体" w:eastAsia="宋体" w:hAnsi="宋体" w:cs="Courier New" w:hint="eastAsia"/>
+          <w:color w:val="E8BF6A"/>
+          <w:sz w:val="9"/>
+          <w:szCs w:val="9"/>
+        </w:rPr>
+        <w:br/>
+        <w:t>&lt;p&gt;</w:t>
+      </w:r>
+      <w:r>
+        <w:rPr>
+          <w:rFonts w:ascii="宋体" w:eastAsia="宋体" w:hAnsi="宋体" w:cs="Courier New" w:hint="eastAsia"/>
+          <w:color w:val="E8BF6A"/>
+          <w:sz w:val="9"/>
+          <w:szCs w:val="9"/>
+        </w:rPr>
+        <w:br/>
+        <w:t xml:space="preserve">   </w:t>
+      </w:r>
+      <w:r>
+        <w:rPr>
+          <w:rFonts w:ascii="宋体" w:eastAsia="宋体" w:hAnsi="宋体" w:cs="Courier New" w:hint="eastAsia"/>
+          <w:color w:val="A9B7C6"/>
+          <w:sz w:val="9"/>
+          <w:szCs w:val="9"/>
+        </w:rPr>
+        <w:t>Good adsense (https://www.google.com/adsense/start) or inforlinks (https://www.infolinks.com/) can be integrated to the website to display advertisement in website.</w:t>
+      </w:r>
+      <w:r>
+        <w:rPr>
+          <w:rFonts w:ascii="宋体" w:eastAsia="宋体" w:hAnsi="宋体" w:cs="Courier New" w:hint="eastAsia"/>
+          <w:color w:val="A9B7C6"/>
+          <w:sz w:val="9"/>
+          <w:szCs w:val="9"/>
+        </w:rPr>
+        <w:br/>
+      </w:r>
+      <w:r>
+        <w:rPr>
+          <w:rFonts w:ascii="宋体" w:eastAsia="宋体" w:hAnsi="宋体" w:cs="Courier New" w:hint="eastAsia"/>
+          <w:color w:val="E8BF6A"/>
+          <w:sz w:val="9"/>
+          <w:szCs w:val="9"/>
+        </w:rPr>
+        <w:t>&lt;/p&gt;</w:t>
+      </w:r>
+    </w:p>
+    <w:p/>
     <w:sectPr>
       <w:pgSz w:w="12240" w:h="15840"/>
       <w:pgMar w:top="1440" w:right="1800" w:bottom="1440" w:left="1800" w:header="720" w:footer="720" w:gutter="0"/>
@@ -728,6 +2046,77 @@
       <w:szCs w:val="26"/>
     </w:rPr>
   </w:style>
+  <w:style w:type="character" w:styleId="a3">
+    <w:name w:val="Hyperlink"/>
+    <w:basedOn w:val="a0"/>
+    <w:uiPriority w:val="99"/>
+    <w:unhideWhenUsed/>
+    <w:rsid w:val="008F5C36"/>
+    <w:rPr>
+      <w:color w:val="0563C1" w:themeColor="hyperlink"/>
+      <w:u w:val="single"/>
+    </w:rPr>
+  </w:style>
+  <w:style w:type="character" w:styleId="a4">
+    <w:name w:val="Unresolved Mention"/>
+    <w:basedOn w:val="a0"/>
+    <w:uiPriority w:val="99"/>
+    <w:semiHidden/>
+    <w:unhideWhenUsed/>
+    <w:rsid w:val="008F5C36"/>
+    <w:rPr>
+      <w:color w:val="605E5C"/>
+      <w:shd w:val="clear" w:color="auto" w:fill="E1DFDD"/>
+    </w:rPr>
+  </w:style>
+  <w:style w:type="paragraph" w:styleId="HTML">
+    <w:name w:val="HTML Preformatted"/>
+    <w:basedOn w:val="a"/>
+    <w:link w:val="HTML0"/>
+    <w:uiPriority w:val="99"/>
+    <w:semiHidden/>
+    <w:unhideWhenUsed/>
+    <w:rsid w:val="00031003"/>
+    <w:pPr>
+      <w:tabs>
+        <w:tab w:val="left" w:pos="916"/>
+        <w:tab w:val="left" w:pos="1832"/>
+        <w:tab w:val="left" w:pos="2748"/>
+        <w:tab w:val="left" w:pos="3664"/>
+        <w:tab w:val="left" w:pos="4580"/>
+        <w:tab w:val="left" w:pos="5496"/>
+        <w:tab w:val="left" w:pos="6412"/>
+        <w:tab w:val="left" w:pos="7328"/>
+        <w:tab w:val="left" w:pos="8244"/>
+        <w:tab w:val="left" w:pos="9160"/>
+        <w:tab w:val="left" w:pos="10076"/>
+        <w:tab w:val="left" w:pos="10992"/>
+        <w:tab w:val="left" w:pos="11908"/>
+        <w:tab w:val="left" w:pos="12824"/>
+        <w:tab w:val="left" w:pos="13740"/>
+        <w:tab w:val="left" w:pos="14656"/>
+      </w:tabs>
+      <w:spacing w:after="0" w:line="240" w:lineRule="auto"/>
+    </w:pPr>
+    <w:rPr>
+      <w:rFonts w:ascii="Courier New" w:eastAsia="Times New Roman" w:hAnsi="Courier New" w:cs="Courier New"/>
+      <w:sz w:val="20"/>
+      <w:szCs w:val="20"/>
+    </w:rPr>
+  </w:style>
+  <w:style w:type="character" w:customStyle="1" w:styleId="HTML0">
+    <w:name w:val="HTML 预设格式 字符"/>
+    <w:basedOn w:val="a0"/>
+    <w:link w:val="HTML"/>
+    <w:uiPriority w:val="99"/>
+    <w:semiHidden/>
+    <w:rsid w:val="00031003"/>
+    <w:rPr>
+      <w:rFonts w:ascii="Courier New" w:eastAsia="Times New Roman" w:hAnsi="Courier New" w:cs="Courier New"/>
+      <w:sz w:val="20"/>
+      <w:szCs w:val="20"/>
+    </w:rPr>
+  </w:style>
 </w:styles>
 </file>
 

</xml_diff>